<commit_message>
see readme for changes
</commit_message>
<xml_diff>
--- a/Specs.docx
+++ b/Specs.docx
@@ -88,7 +88,21 @@
         <w:rPr>
           <w:sz w:val="24"/>
         </w:rPr>
-        <w:t>, date and customer name</w:t>
+        <w:t xml:space="preserve">, </w:t>
+      </w:r>
+      <w:proofErr w:type="gramStart"/>
+      <w:r>
+        <w:rPr>
+          <w:sz w:val="24"/>
+        </w:rPr>
+        <w:t>date</w:t>
+      </w:r>
+      <w:proofErr w:type="gramEnd"/>
+      <w:r>
+        <w:rPr>
+          <w:sz w:val="24"/>
+        </w:rPr>
+        <w:t xml:space="preserve"> and customer name</w:t>
       </w:r>
       <w:r>
         <w:rPr>
@@ -113,7 +127,21 @@
         <w:rPr>
           <w:sz w:val="24"/>
         </w:rPr>
-        <w:t>When an animal is sold, staff are required to sell as much materials associated with the animal as possible. The system needs to decrement the appropriate stock quantity in the stock table of the items that are sold. If no items are sold the staff member will leave the material id prompt as null.</w:t>
+        <w:t xml:space="preserve">When an animal is sold, </w:t>
+      </w:r>
+      <w:proofErr w:type="gramStart"/>
+      <w:r>
+        <w:rPr>
+          <w:sz w:val="24"/>
+        </w:rPr>
+        <w:t>staff are</w:t>
+      </w:r>
+      <w:proofErr w:type="gramEnd"/>
+      <w:r>
+        <w:rPr>
+          <w:sz w:val="24"/>
+        </w:rPr>
+        <w:t xml:space="preserve"> required to sell as much materials associated with the animal as possible. The system needs to decrement the appropriate stock quantity in the stock table of the items that are sold. If no items are sold the staff member will leave the material id prompt as null.</w:t>
       </w:r>
     </w:p>
     <w:p>
@@ -139,7 +167,21 @@
         <w:rPr>
           <w:sz w:val="24"/>
         </w:rPr>
-        <w:t xml:space="preserve">The customer’s name is prompted so that a record of who each animal is sold to </w:t>
+        <w:t xml:space="preserve">The customer’s name is prompted so that a record of </w:t>
+      </w:r>
+      <w:proofErr w:type="gramStart"/>
+      <w:r>
+        <w:rPr>
+          <w:sz w:val="24"/>
+        </w:rPr>
+        <w:t>who</w:t>
+      </w:r>
+      <w:proofErr w:type="gramEnd"/>
+      <w:r>
+        <w:rPr>
+          <w:sz w:val="24"/>
+        </w:rPr>
+        <w:t xml:space="preserve"> each animal is sold to </w:t>
       </w:r>
       <w:r>
         <w:rPr>
@@ -161,8 +203,6 @@
           <w:sz w:val="24"/>
         </w:rPr>
       </w:pPr>
-      <w:bookmarkStart w:id="0" w:name="_GoBack"/>
-      <w:bookmarkEnd w:id="0"/>
       <w:r>
         <w:rPr>
           <w:b/>
@@ -200,6 +240,21 @@
           <w:sz w:val="24"/>
           <w:szCs w:val="24"/>
         </w:rPr>
+        <w:t xml:space="preserve">As Peter the Owner has already placed the orders, all Gary will have to do when the order comes in is mark that particular stock order as “delivered”. </w:t>
+      </w:r>
+    </w:p>
+    <w:p>
+      <w:pPr>
+        <w:rPr>
+          <w:sz w:val="24"/>
+          <w:szCs w:val="24"/>
+        </w:rPr>
+      </w:pPr>
+      <w:r>
+        <w:rPr>
+          <w:sz w:val="24"/>
+          <w:szCs w:val="24"/>
+        </w:rPr>
         <w:t>When an order comes into the shop, Gary will be prompted by the system to enter in the following details:</w:t>
       </w:r>
     </w:p>
@@ -208,79 +263,240 @@
         <w:pStyle w:val="ListParagraph"/>
         <w:numPr>
           <w:ilvl w:val="0"/>
-          <w:numId w:val="1"/>
+          <w:numId w:val="2"/>
         </w:numPr>
         <w:rPr>
           <w:sz w:val="24"/>
           <w:szCs w:val="24"/>
         </w:rPr>
       </w:pPr>
-      <w:r>
-        <w:rPr>
-          <w:sz w:val="24"/>
-          <w:szCs w:val="24"/>
-        </w:rPr>
-        <w:t>Order Number</w:t>
-      </w:r>
+      <w:proofErr w:type="spellStart"/>
+      <w:r>
+        <w:rPr>
+          <w:sz w:val="24"/>
+          <w:szCs w:val="24"/>
+        </w:rPr>
+        <w:t>Order_no</w:t>
+      </w:r>
+      <w:proofErr w:type="spellEnd"/>
     </w:p>
     <w:p>
       <w:pPr>
         <w:pStyle w:val="ListParagraph"/>
         <w:numPr>
           <w:ilvl w:val="0"/>
-          <w:numId w:val="1"/>
+          <w:numId w:val="2"/>
         </w:numPr>
         <w:rPr>
           <w:sz w:val="24"/>
           <w:szCs w:val="24"/>
         </w:rPr>
       </w:pPr>
-      <w:r>
-        <w:rPr>
-          <w:sz w:val="24"/>
-          <w:szCs w:val="24"/>
-        </w:rPr>
-        <w:t>Stock ID</w:t>
-      </w:r>
+      <w:proofErr w:type="spellStart"/>
+      <w:r>
+        <w:rPr>
+          <w:sz w:val="24"/>
+          <w:szCs w:val="24"/>
+        </w:rPr>
+        <w:t>Animal_id</w:t>
+      </w:r>
+      <w:proofErr w:type="spellEnd"/>
     </w:p>
     <w:p>
       <w:pPr>
         <w:pStyle w:val="ListParagraph"/>
         <w:numPr>
           <w:ilvl w:val="0"/>
-          <w:numId w:val="1"/>
+          <w:numId w:val="2"/>
         </w:numPr>
         <w:rPr>
           <w:sz w:val="24"/>
           <w:szCs w:val="24"/>
         </w:rPr>
       </w:pPr>
-      <w:r>
-        <w:rPr>
-          <w:sz w:val="24"/>
-          <w:szCs w:val="24"/>
-        </w:rPr>
-        <w:t>Supplier ID</w:t>
-      </w:r>
+      <w:proofErr w:type="spellStart"/>
+      <w:r>
+        <w:rPr>
+          <w:sz w:val="24"/>
+          <w:szCs w:val="24"/>
+        </w:rPr>
+        <w:t>Species_name</w:t>
+      </w:r>
+      <w:proofErr w:type="spellEnd"/>
     </w:p>
     <w:p>
       <w:pPr>
         <w:pStyle w:val="ListParagraph"/>
         <w:numPr>
           <w:ilvl w:val="0"/>
-          <w:numId w:val="1"/>
+          <w:numId w:val="2"/>
         </w:numPr>
         <w:rPr>
           <w:sz w:val="24"/>
           <w:szCs w:val="24"/>
         </w:rPr>
       </w:pPr>
-      <w:r>
-        <w:rPr>
-          <w:sz w:val="24"/>
-          <w:szCs w:val="24"/>
-        </w:rPr>
-        <w:t>Quantity</w:t>
+      <w:proofErr w:type="spellStart"/>
+      <w:r>
+        <w:rPr>
+          <w:sz w:val="24"/>
+          <w:szCs w:val="24"/>
+        </w:rPr>
+        <w:t>Enclosure_id</w:t>
+      </w:r>
+      <w:proofErr w:type="spellEnd"/>
+    </w:p>
+    <w:p>
+      <w:pPr>
+        <w:rPr>
+          <w:sz w:val="24"/>
+          <w:szCs w:val="24"/>
+        </w:rPr>
+      </w:pPr>
+      <w:proofErr w:type="gramStart"/>
+      <w:r>
+        <w:rPr>
+          <w:sz w:val="24"/>
+          <w:szCs w:val="24"/>
+        </w:rPr>
+        <w:lastRenderedPageBreak/>
+        <w:t xml:space="preserve">When the </w:t>
+      </w:r>
+      <w:proofErr w:type="spellStart"/>
+      <w:r>
+        <w:rPr>
+          <w:sz w:val="24"/>
+          <w:szCs w:val="24"/>
+        </w:rPr>
+        <w:t>order_no</w:t>
+      </w:r>
+      <w:proofErr w:type="spellEnd"/>
+      <w:r>
+        <w:rPr>
+          <w:sz w:val="24"/>
+          <w:szCs w:val="24"/>
+        </w:rPr>
+        <w:t xml:space="preserve"> is entered in at the prompt, that particular order will be automatically marked as delivered.</w:t>
+      </w:r>
+      <w:proofErr w:type="gramEnd"/>
+      <w:r>
+        <w:rPr>
+          <w:sz w:val="24"/>
+          <w:szCs w:val="24"/>
+        </w:rPr>
+        <w:t xml:space="preserve"> The stock table will be replenished by adding the </w:t>
+      </w:r>
+      <w:proofErr w:type="gramStart"/>
+      <w:r>
+        <w:rPr>
+          <w:sz w:val="24"/>
+          <w:szCs w:val="24"/>
+        </w:rPr>
+        <w:t>quantity</w:t>
+      </w:r>
+      <w:proofErr w:type="gramEnd"/>
+      <w:r>
+        <w:rPr>
+          <w:sz w:val="24"/>
+          <w:szCs w:val="24"/>
+        </w:rPr>
+        <w:t xml:space="preserve"> of the stock order table to the </w:t>
+      </w:r>
+      <w:proofErr w:type="spellStart"/>
+      <w:r>
+        <w:rPr>
+          <w:sz w:val="24"/>
+          <w:szCs w:val="24"/>
+        </w:rPr>
+        <w:t>amount_in_stock</w:t>
+      </w:r>
+      <w:proofErr w:type="spellEnd"/>
+      <w:r>
+        <w:rPr>
+          <w:sz w:val="24"/>
+          <w:szCs w:val="24"/>
+        </w:rPr>
+        <w:t xml:space="preserve"> of the Stock table. </w:t>
+      </w:r>
+    </w:p>
+    <w:p>
+      <w:pPr>
+        <w:rPr>
+          <w:sz w:val="24"/>
+          <w:szCs w:val="24"/>
+        </w:rPr>
+      </w:pPr>
+      <w:r>
+        <w:rPr>
+          <w:sz w:val="24"/>
+          <w:szCs w:val="24"/>
+        </w:rPr>
+        <w:t xml:space="preserve">The </w:t>
+      </w:r>
+      <w:proofErr w:type="spellStart"/>
+      <w:r>
+        <w:rPr>
+          <w:sz w:val="24"/>
+          <w:szCs w:val="24"/>
+        </w:rPr>
+        <w:t>animal_id</w:t>
+      </w:r>
+      <w:proofErr w:type="spellEnd"/>
+      <w:r>
+        <w:rPr>
+          <w:sz w:val="24"/>
+          <w:szCs w:val="24"/>
+        </w:rPr>
+        <w:t xml:space="preserve">, </w:t>
+      </w:r>
+      <w:proofErr w:type="spellStart"/>
+      <w:r>
+        <w:rPr>
+          <w:sz w:val="24"/>
+          <w:szCs w:val="24"/>
+        </w:rPr>
+        <w:t>species_name</w:t>
+      </w:r>
+      <w:proofErr w:type="spellEnd"/>
+      <w:r>
+        <w:rPr>
+          <w:sz w:val="24"/>
+          <w:szCs w:val="24"/>
+        </w:rPr>
+        <w:t xml:space="preserve"> and </w:t>
+      </w:r>
+      <w:proofErr w:type="spellStart"/>
+      <w:r>
+        <w:rPr>
+          <w:sz w:val="24"/>
+          <w:szCs w:val="24"/>
+        </w:rPr>
+        <w:t>enclosure_id</w:t>
+      </w:r>
+      <w:proofErr w:type="spellEnd"/>
+      <w:r>
+        <w:rPr>
+          <w:sz w:val="24"/>
+          <w:szCs w:val="24"/>
+        </w:rPr>
+        <w:t xml:space="preserve"> will be filled out in the Animals table. Then the animal will be housed in the appropriate enclosure. Rodents and fish will be placed in communal tanks/cages while dogs and cats will be placed an individual cages that is not occupied. </w:t>
+      </w:r>
+    </w:p>
+    <w:p>
+      <w:pPr>
+        <w:rPr>
+          <w:b/>
+          <w:sz w:val="24"/>
+          <w:szCs w:val="24"/>
+        </w:rPr>
+      </w:pPr>
+      <w:r>
+        <w:rPr>
+          <w:b/>
+          <w:sz w:val="24"/>
+          <w:szCs w:val="24"/>
+        </w:rPr>
+        <w:t>EXCEPTIONS</w:t>
       </w:r>
     </w:p>
     <w:p>
@@ -288,7 +504,7 @@
         <w:pStyle w:val="ListParagraph"/>
         <w:numPr>
           <w:ilvl w:val="0"/>
-          <w:numId w:val="1"/>
+          <w:numId w:val="3"/>
         </w:numPr>
         <w:rPr>
           <w:sz w:val="24"/>
@@ -300,7 +516,14 @@
           <w:sz w:val="24"/>
           <w:szCs w:val="24"/>
         </w:rPr>
-        <w:t>Staff ID</w:t>
+        <w:t>If an individual cage is occupied</w:t>
+      </w:r>
+      <w:r>
+        <w:rPr>
+          <w:sz w:val="24"/>
+          <w:szCs w:val="24"/>
+        </w:rPr>
+        <w:t>.</w:t>
       </w:r>
     </w:p>
     <w:p>
@@ -308,7 +531,7 @@
         <w:pStyle w:val="ListParagraph"/>
         <w:numPr>
           <w:ilvl w:val="0"/>
-          <w:numId w:val="1"/>
+          <w:numId w:val="3"/>
         </w:numPr>
         <w:rPr>
           <w:sz w:val="24"/>
@@ -320,79 +543,51 @@
           <w:sz w:val="24"/>
           <w:szCs w:val="24"/>
         </w:rPr>
-        <w:t>Order Date</w:t>
-      </w:r>
-    </w:p>
-    <w:p>
-      <w:pPr>
-        <w:rPr>
-          <w:sz w:val="24"/>
-          <w:szCs w:val="24"/>
-        </w:rPr>
-      </w:pPr>
-      <w:r>
-        <w:rPr>
-          <w:sz w:val="24"/>
-          <w:szCs w:val="24"/>
-        </w:rPr>
-        <w:t>The database needs to find out if the item of order is a Material or a Species. For this, the system will use an IF ELSE statement.</w:t>
-      </w:r>
-    </w:p>
-    <w:p>
-      <w:pPr>
-        <w:rPr>
-          <w:sz w:val="24"/>
-          <w:szCs w:val="24"/>
-        </w:rPr>
-      </w:pPr>
-      <w:r>
-        <w:rPr>
-          <w:sz w:val="24"/>
-          <w:szCs w:val="24"/>
-          <w:u w:val="single"/>
-        </w:rPr>
-        <w:lastRenderedPageBreak/>
-        <w:t>IF</w:t>
-      </w:r>
-      <w:r>
-        <w:rPr>
-          <w:sz w:val="24"/>
-          <w:szCs w:val="24"/>
-        </w:rPr>
-        <w:t xml:space="preserve"> the order is a Material, Stock levels will need to be replenished. The system will use an UPDATE statement to add the amount of incoming stock from the order to the amount currently in stock.</w:t>
-      </w:r>
-    </w:p>
-    <w:p>
-      <w:pPr>
-        <w:rPr>
-          <w:sz w:val="24"/>
-          <w:szCs w:val="24"/>
-        </w:rPr>
-      </w:pPr>
-      <w:r>
-        <w:rPr>
-          <w:sz w:val="24"/>
-          <w:szCs w:val="24"/>
-          <w:u w:val="single"/>
-        </w:rPr>
-        <w:t>ELSE</w:t>
-      </w:r>
-      <w:r>
-        <w:rPr>
-          <w:sz w:val="24"/>
-          <w:szCs w:val="24"/>
-        </w:rPr>
-        <w:t xml:space="preserve"> if the order is a Species, the animal will need to be </w:t>
-      </w:r>
-    </w:p>
-    <w:p>
-      <w:pPr>
-        <w:rPr>
-          <w:b/>
-          <w:sz w:val="28"/>
-          <w:u w:val="single"/>
-        </w:rPr>
-      </w:pPr>
+        <w:t>I</w:t>
+      </w:r>
+      <w:r>
+        <w:rPr>
+          <w:sz w:val="24"/>
+          <w:szCs w:val="24"/>
+        </w:rPr>
+        <w:t>f the animal is already in the system</w:t>
+      </w:r>
+      <w:r>
+        <w:rPr>
+          <w:sz w:val="24"/>
+          <w:szCs w:val="24"/>
+        </w:rPr>
+        <w:t>.</w:t>
+      </w:r>
+      <w:r>
+        <w:rPr>
+          <w:sz w:val="24"/>
+          <w:szCs w:val="24"/>
+        </w:rPr>
+        <w:t xml:space="preserve"> </w:t>
+      </w:r>
+    </w:p>
+    <w:p>
+      <w:pPr>
+        <w:pStyle w:val="ListParagraph"/>
+        <w:numPr>
+          <w:ilvl w:val="0"/>
+          <w:numId w:val="3"/>
+        </w:numPr>
+        <w:rPr>
+          <w:sz w:val="24"/>
+          <w:szCs w:val="24"/>
+        </w:rPr>
+      </w:pPr>
+      <w:r>
+        <w:rPr>
+          <w:sz w:val="24"/>
+          <w:szCs w:val="24"/>
+        </w:rPr>
+        <w:t>If the stock order has already been marked as delivered.</w:t>
+      </w:r>
+      <w:bookmarkStart w:id="0" w:name="_GoBack"/>
+      <w:bookmarkEnd w:id="0"/>
     </w:p>
     <w:sectPr>
       <w:pgSz w:w="11906" w:h="16838"/>
@@ -407,6 +602,119 @@
 <file path=word/numbering.xml><?xml version="1.0" encoding="utf-8"?>
 <w:numbering xmlns:wpc="http://schemas.microsoft.com/office/word/2010/wordprocessingCanvas" xmlns:mc="http://schemas.openxmlformats.org/markup-compatibility/2006" xmlns:o="urn:schemas-microsoft-com:office:office" xmlns:r="http://schemas.openxmlformats.org/officeDocument/2006/relationships" xmlns:m="http://schemas.openxmlformats.org/officeDocument/2006/math" xmlns:v="urn:schemas-microsoft-com:vml" xmlns:wp14="http://schemas.microsoft.com/office/word/2010/wordprocessingDrawing" xmlns:wp="http://schemas.openxmlformats.org/drawingml/2006/wordprocessingDrawing" xmlns:w10="urn:schemas-microsoft-com:office:word" xmlns:w="http://schemas.openxmlformats.org/wordprocessingml/2006/main" xmlns:w14="http://schemas.microsoft.com/office/word/2010/wordml" xmlns:wpg="http://schemas.microsoft.com/office/word/2010/wordprocessingGroup" xmlns:wpi="http://schemas.microsoft.com/office/word/2010/wordprocessingInk" xmlns:wne="http://schemas.microsoft.com/office/word/2006/wordml" xmlns:wps="http://schemas.microsoft.com/office/word/2010/wordprocessingShape" mc:Ignorable="w14 wp14">
   <w:abstractNum w:abstractNumId="0">
+    <w:nsid w:val="2BF87C4D"/>
+    <w:multiLevelType w:val="hybridMultilevel"/>
+    <w:tmpl w:val="C2AA68E8"/>
+    <w:lvl w:ilvl="0" w:tplc="18090001">
+      <w:start w:val="1"/>
+      <w:numFmt w:val="bullet"/>
+      <w:lvlText w:val=""/>
+      <w:lvlJc w:val="left"/>
+      <w:pPr>
+        <w:ind w:left="720" w:hanging="360"/>
+      </w:pPr>
+      <w:rPr>
+        <w:rFonts w:ascii="Symbol" w:hAnsi="Symbol" w:hint="default"/>
+      </w:rPr>
+    </w:lvl>
+    <w:lvl w:ilvl="1" w:tplc="18090003" w:tentative="1">
+      <w:start w:val="1"/>
+      <w:numFmt w:val="bullet"/>
+      <w:lvlText w:val="o"/>
+      <w:lvlJc w:val="left"/>
+      <w:pPr>
+        <w:ind w:left="1440" w:hanging="360"/>
+      </w:pPr>
+      <w:rPr>
+        <w:rFonts w:ascii="Courier New" w:hAnsi="Courier New" w:cs="Courier New" w:hint="default"/>
+      </w:rPr>
+    </w:lvl>
+    <w:lvl w:ilvl="2" w:tplc="18090005" w:tentative="1">
+      <w:start w:val="1"/>
+      <w:numFmt w:val="bullet"/>
+      <w:lvlText w:val=""/>
+      <w:lvlJc w:val="left"/>
+      <w:pPr>
+        <w:ind w:left="2160" w:hanging="360"/>
+      </w:pPr>
+      <w:rPr>
+        <w:rFonts w:ascii="Wingdings" w:hAnsi="Wingdings" w:hint="default"/>
+      </w:rPr>
+    </w:lvl>
+    <w:lvl w:ilvl="3" w:tplc="18090001" w:tentative="1">
+      <w:start w:val="1"/>
+      <w:numFmt w:val="bullet"/>
+      <w:lvlText w:val=""/>
+      <w:lvlJc w:val="left"/>
+      <w:pPr>
+        <w:ind w:left="2880" w:hanging="360"/>
+      </w:pPr>
+      <w:rPr>
+        <w:rFonts w:ascii="Symbol" w:hAnsi="Symbol" w:hint="default"/>
+      </w:rPr>
+    </w:lvl>
+    <w:lvl w:ilvl="4" w:tplc="18090003" w:tentative="1">
+      <w:start w:val="1"/>
+      <w:numFmt w:val="bullet"/>
+      <w:lvlText w:val="o"/>
+      <w:lvlJc w:val="left"/>
+      <w:pPr>
+        <w:ind w:left="3600" w:hanging="360"/>
+      </w:pPr>
+      <w:rPr>
+        <w:rFonts w:ascii="Courier New" w:hAnsi="Courier New" w:cs="Courier New" w:hint="default"/>
+      </w:rPr>
+    </w:lvl>
+    <w:lvl w:ilvl="5" w:tplc="18090005" w:tentative="1">
+      <w:start w:val="1"/>
+      <w:numFmt w:val="bullet"/>
+      <w:lvlText w:val=""/>
+      <w:lvlJc w:val="left"/>
+      <w:pPr>
+        <w:ind w:left="4320" w:hanging="360"/>
+      </w:pPr>
+      <w:rPr>
+        <w:rFonts w:ascii="Wingdings" w:hAnsi="Wingdings" w:hint="default"/>
+      </w:rPr>
+    </w:lvl>
+    <w:lvl w:ilvl="6" w:tplc="18090001" w:tentative="1">
+      <w:start w:val="1"/>
+      <w:numFmt w:val="bullet"/>
+      <w:lvlText w:val=""/>
+      <w:lvlJc w:val="left"/>
+      <w:pPr>
+        <w:ind w:left="5040" w:hanging="360"/>
+      </w:pPr>
+      <w:rPr>
+        <w:rFonts w:ascii="Symbol" w:hAnsi="Symbol" w:hint="default"/>
+      </w:rPr>
+    </w:lvl>
+    <w:lvl w:ilvl="7" w:tplc="18090003" w:tentative="1">
+      <w:start w:val="1"/>
+      <w:numFmt w:val="bullet"/>
+      <w:lvlText w:val="o"/>
+      <w:lvlJc w:val="left"/>
+      <w:pPr>
+        <w:ind w:left="5760" w:hanging="360"/>
+      </w:pPr>
+      <w:rPr>
+        <w:rFonts w:ascii="Courier New" w:hAnsi="Courier New" w:cs="Courier New" w:hint="default"/>
+      </w:rPr>
+    </w:lvl>
+    <w:lvl w:ilvl="8" w:tplc="18090005" w:tentative="1">
+      <w:start w:val="1"/>
+      <w:numFmt w:val="bullet"/>
+      <w:lvlText w:val=""/>
+      <w:lvlJc w:val="left"/>
+      <w:pPr>
+        <w:ind w:left="6480" w:hanging="360"/>
+      </w:pPr>
+      <w:rPr>
+        <w:rFonts w:ascii="Wingdings" w:hAnsi="Wingdings" w:hint="default"/>
+      </w:rPr>
+    </w:lvl>
+  </w:abstractNum>
+  <w:abstractNum w:abstractNumId="1">
     <w:nsid w:val="53547BA5"/>
     <w:multiLevelType w:val="hybridMultilevel"/>
     <w:tmpl w:val="9B8E0E4C"/>
@@ -519,7 +827,126 @@
       </w:rPr>
     </w:lvl>
   </w:abstractNum>
+  <w:abstractNum w:abstractNumId="2">
+    <w:nsid w:val="663132E0"/>
+    <w:multiLevelType w:val="hybridMultilevel"/>
+    <w:tmpl w:val="ED2C4C56"/>
+    <w:lvl w:ilvl="0" w:tplc="18090001">
+      <w:start w:val="1"/>
+      <w:numFmt w:val="bullet"/>
+      <w:lvlText w:val=""/>
+      <w:lvlJc w:val="left"/>
+      <w:pPr>
+        <w:ind w:left="720" w:hanging="360"/>
+      </w:pPr>
+      <w:rPr>
+        <w:rFonts w:ascii="Symbol" w:hAnsi="Symbol" w:hint="default"/>
+      </w:rPr>
+    </w:lvl>
+    <w:lvl w:ilvl="1" w:tplc="18090003" w:tentative="1">
+      <w:start w:val="1"/>
+      <w:numFmt w:val="bullet"/>
+      <w:lvlText w:val="o"/>
+      <w:lvlJc w:val="left"/>
+      <w:pPr>
+        <w:ind w:left="1440" w:hanging="360"/>
+      </w:pPr>
+      <w:rPr>
+        <w:rFonts w:ascii="Courier New" w:hAnsi="Courier New" w:cs="Courier New" w:hint="default"/>
+      </w:rPr>
+    </w:lvl>
+    <w:lvl w:ilvl="2" w:tplc="18090005" w:tentative="1">
+      <w:start w:val="1"/>
+      <w:numFmt w:val="bullet"/>
+      <w:lvlText w:val=""/>
+      <w:lvlJc w:val="left"/>
+      <w:pPr>
+        <w:ind w:left="2160" w:hanging="360"/>
+      </w:pPr>
+      <w:rPr>
+        <w:rFonts w:ascii="Wingdings" w:hAnsi="Wingdings" w:hint="default"/>
+      </w:rPr>
+    </w:lvl>
+    <w:lvl w:ilvl="3" w:tplc="18090001" w:tentative="1">
+      <w:start w:val="1"/>
+      <w:numFmt w:val="bullet"/>
+      <w:lvlText w:val=""/>
+      <w:lvlJc w:val="left"/>
+      <w:pPr>
+        <w:ind w:left="2880" w:hanging="360"/>
+      </w:pPr>
+      <w:rPr>
+        <w:rFonts w:ascii="Symbol" w:hAnsi="Symbol" w:hint="default"/>
+      </w:rPr>
+    </w:lvl>
+    <w:lvl w:ilvl="4" w:tplc="18090003" w:tentative="1">
+      <w:start w:val="1"/>
+      <w:numFmt w:val="bullet"/>
+      <w:lvlText w:val="o"/>
+      <w:lvlJc w:val="left"/>
+      <w:pPr>
+        <w:ind w:left="3600" w:hanging="360"/>
+      </w:pPr>
+      <w:rPr>
+        <w:rFonts w:ascii="Courier New" w:hAnsi="Courier New" w:cs="Courier New" w:hint="default"/>
+      </w:rPr>
+    </w:lvl>
+    <w:lvl w:ilvl="5" w:tplc="18090005" w:tentative="1">
+      <w:start w:val="1"/>
+      <w:numFmt w:val="bullet"/>
+      <w:lvlText w:val=""/>
+      <w:lvlJc w:val="left"/>
+      <w:pPr>
+        <w:ind w:left="4320" w:hanging="360"/>
+      </w:pPr>
+      <w:rPr>
+        <w:rFonts w:ascii="Wingdings" w:hAnsi="Wingdings" w:hint="default"/>
+      </w:rPr>
+    </w:lvl>
+    <w:lvl w:ilvl="6" w:tplc="18090001" w:tentative="1">
+      <w:start w:val="1"/>
+      <w:numFmt w:val="bullet"/>
+      <w:lvlText w:val=""/>
+      <w:lvlJc w:val="left"/>
+      <w:pPr>
+        <w:ind w:left="5040" w:hanging="360"/>
+      </w:pPr>
+      <w:rPr>
+        <w:rFonts w:ascii="Symbol" w:hAnsi="Symbol" w:hint="default"/>
+      </w:rPr>
+    </w:lvl>
+    <w:lvl w:ilvl="7" w:tplc="18090003" w:tentative="1">
+      <w:start w:val="1"/>
+      <w:numFmt w:val="bullet"/>
+      <w:lvlText w:val="o"/>
+      <w:lvlJc w:val="left"/>
+      <w:pPr>
+        <w:ind w:left="5760" w:hanging="360"/>
+      </w:pPr>
+      <w:rPr>
+        <w:rFonts w:ascii="Courier New" w:hAnsi="Courier New" w:cs="Courier New" w:hint="default"/>
+      </w:rPr>
+    </w:lvl>
+    <w:lvl w:ilvl="8" w:tplc="18090005" w:tentative="1">
+      <w:start w:val="1"/>
+      <w:numFmt w:val="bullet"/>
+      <w:lvlText w:val=""/>
+      <w:lvlJc w:val="left"/>
+      <w:pPr>
+        <w:ind w:left="6480" w:hanging="360"/>
+      </w:pPr>
+      <w:rPr>
+        <w:rFonts w:ascii="Wingdings" w:hAnsi="Wingdings" w:hint="default"/>
+      </w:rPr>
+    </w:lvl>
+  </w:abstractNum>
   <w:num w:numId="1">
+    <w:abstractNumId w:val="1"/>
+  </w:num>
+  <w:num w:numId="2">
+    <w:abstractNumId w:val="2"/>
+  </w:num>
+  <w:num w:numId="3">
     <w:abstractNumId w:val="0"/>
   </w:num>
 </w:numbering>
@@ -1182,7 +1609,7 @@
   <a:extraClrSchemeLst/>
   <a:extLst>
     <a:ext uri="{05A4C25C-085E-4340-85A3-A5531E510DB2}">
-      <thm15:themeFamily xmlns:thm15="http://schemas.microsoft.com/office/thememl/2012/main" xmlns="" name="Office Theme" id="{62F939B6-93AF-4DB8-9C6B-D6C7DFDC589F}" vid="{4A3C46E8-61CC-4603-A589-7422A47A8E4A}"/>
+      <thm15:themeFamily xmlns="" xmlns:thm15="http://schemas.microsoft.com/office/thememl/2012/main" name="Office Theme" id="{62F939B6-93AF-4DB8-9C6B-D6C7DFDC589F}" vid="{4A3C46E8-61CC-4603-A589-7422A47A8E4A}"/>
     </a:ext>
   </a:extLst>
 </a:theme>

</xml_diff>